<commit_message>
blackbox_test_08-9d7542b: Test that background settings are user-specific and do not affect other accounts.
</commit_message>
<xml_diff>
--- a/Tests/Test_07-9d7542b/blackbox_test_08-9d7542b.docx
+++ b/Tests/Test_07-9d7542b/blackbox_test_08-9d7542b.docx
@@ -69,6 +69,9 @@
       </w:r>
       <w:r>
         <w:t>Date conducted: </w:t>
+      </w:r>
+      <w:r>
+        <w:t>Dec 1, 2024, 4:11 AM</w:t>
       </w:r>
     </w:p>
     <w:p>
@@ -1156,6 +1159,7 @@
   <w:style w:type="character" w:default="1" w:styleId="DefaultParagraphFont">
     <w:name w:val="Default Paragraph Font"/>
     <w:uiPriority w:val="1"/>
+    <w:semiHidden/>
     <w:unhideWhenUsed/>
   </w:style>
   <w:style w:type="table" w:default="1" w:styleId="TableNormal">

</xml_diff>

<commit_message>
blackbox_test_04-9d7542b: Test that background settings are user-specific and do not affect other accounts.
</commit_message>
<xml_diff>
--- a/Tests/Test_07-9d7542b/blackbox_test_08-9d7542b.docx
+++ b/Tests/Test_07-9d7542b/blackbox_test_08-9d7542b.docx
@@ -139,11 +139,11 @@
         <w:tblLook w:val="04A0" w:firstRow="1" w:lastRow="0" w:firstColumn="1" w:lastColumn="0" w:noHBand="0" w:noVBand="1"/>
       </w:tblPr>
       <w:tblGrid>
-        <w:gridCol w:w="4795"/>
-        <w:gridCol w:w="2815"/>
-        <w:gridCol w:w="2286"/>
-        <w:gridCol w:w="5157"/>
-        <w:gridCol w:w="1200"/>
+        <w:gridCol w:w="4151"/>
+        <w:gridCol w:w="2509"/>
+        <w:gridCol w:w="2076"/>
+        <w:gridCol w:w="4427"/>
+        <w:gridCol w:w="3090"/>
         <w:gridCol w:w="1020"/>
       </w:tblGrid>
       <w:tr>
@@ -438,7 +438,11 @@
             <w:vAlign w:val="center"/>
             <w:hideMark/>
           </w:tcPr>
-          <w:p/>
+          <w:p>
+            <w:r>
+              <w:t>Through login/logout, chosen background is still applied</w:t>
+            </w:r>
+          </w:p>
         </w:tc>
         <w:tc>
           <w:tcPr>
@@ -458,7 +462,11 @@
             <w:vAlign w:val="bottom"/>
             <w:hideMark/>
           </w:tcPr>
-          <w:p/>
+          <w:p>
+            <w:r>
+              <w:t>Pass</w:t>
+            </w:r>
+          </w:p>
         </w:tc>
       </w:tr>
       <w:tr>
@@ -579,7 +587,11 @@
             <w:vAlign w:val="center"/>
             <w:hideMark/>
           </w:tcPr>
-          <w:p/>
+          <w:p>
+            <w:r>
+              <w:t>Selected background is consistent across all sessions</w:t>
+            </w:r>
+          </w:p>
         </w:tc>
         <w:tc>
           <w:tcPr>
@@ -599,7 +611,11 @@
             <w:vAlign w:val="bottom"/>
             <w:hideMark/>
           </w:tcPr>
-          <w:p/>
+          <w:p>
+            <w:r>
+              <w:t>Pass</w:t>
+            </w:r>
+          </w:p>
         </w:tc>
       </w:tr>
       <w:tr>
@@ -720,7 +736,11 @@
             <w:vAlign w:val="center"/>
             <w:hideMark/>
           </w:tcPr>
-          <w:p/>
+          <w:p>
+            <w:r>
+              <w:t>First user’s settings persist even into another user’s session</w:t>
+            </w:r>
+          </w:p>
         </w:tc>
         <w:tc>
           <w:tcPr>
@@ -740,7 +760,11 @@
             <w:vAlign w:val="bottom"/>
             <w:hideMark/>
           </w:tcPr>
-          <w:p/>
+          <w:p>
+            <w:r>
+              <w:t>Fail</w:t>
+            </w:r>
+          </w:p>
         </w:tc>
       </w:tr>
     </w:tbl>

</xml_diff>